<commit_message>
Rebuild site after successful render
</commit_message>
<xml_diff>
--- a/docs/data_cleaning.docx
+++ b/docs/data_cleaning.docx
@@ -70,7 +70,7 @@
         <w:rPr>
           <w:rStyle w:val="VerbatimChar"/>
         </w:rPr>
-        <w:t xml:space="preserve">/tmp/ipykernel_5853/4082786718.py:32: FutureWarning:</w:t>
+        <w:t xml:space="preserve">/var/folders/g7/sfc5tly50013vn_cy1c842180000gn/T/ipykernel_48822/4082786718.py:32: FutureWarning:</w:t>
       </w:r>
       <w:r>
         <w:br/>
@@ -228,7 +228,7 @@
         <w:rPr>
           <w:rStyle w:val="VerbatimChar"/>
         </w:rPr>
-        <w:t xml:space="preserve">/tmp/ipykernel_5853/2447604449.py:10: FutureWarning:</w:t>
+        <w:t xml:space="preserve">/var/folders/g7/sfc5tly50013vn_cy1c842180000gn/T/ipykernel_48822/2447604449.py:10: FutureWarning:</w:t>
       </w:r>
       <w:r>
         <w:br/>
@@ -279,7 +279,7 @@
         <w:rPr>
           <w:rStyle w:val="VerbatimChar"/>
         </w:rPr>
-        <w:t xml:space="preserve">/tmp/ipykernel_5853/2447604449.py:13: FutureWarning:</w:t>
+        <w:t xml:space="preserve">/var/folders/g7/sfc5tly50013vn_cy1c842180000gn/T/ipykernel_48822/2447604449.py:13: FutureWarning:</w:t>
       </w:r>
       <w:r>
         <w:br/>

</xml_diff>